<commit_message>
Draft article: Short summary
</commit_message>
<xml_diff>
--- a/DRAFT ARTICLE การสร้าง CRUD Operations ด้วย Node.docx
+++ b/DRAFT ARTICLE การสร้าง CRUD Operations ด้วย Node.docx
@@ -5,13 +5,24 @@
     <w:p>
       <w:pPr>
         <w:rPr>
+          <w:rFonts w:ascii="TH SarabunPSK" w:hAnsi="TH SarabunPSK" w:cs="TH SarabunPSK"/>
+          <w:b/>
+          <w:bCs/>
+          <w:sz w:val="40"/>
+          <w:szCs w:val="40"/>
+        </w:rPr>
+      </w:pPr>
+      <w:r>
+        <w:rPr>
           <w:rFonts w:ascii="TH SarabunPSK" w:hAnsi="TH SarabunPSK" w:cs="TH SarabunPSK" w:hint="cs"/>
           <w:b/>
           <w:bCs/>
           <w:sz w:val="40"/>
           <w:szCs w:val="40"/>
-        </w:rPr>
-      </w:pPr>
+          <w:cs/>
+        </w:rPr>
+        <w:t xml:space="preserve">การสร้าง </w:t>
+      </w:r>
       <w:r>
         <w:rPr>
           <w:rFonts w:ascii="TH SarabunPSK" w:hAnsi="TH SarabunPSK" w:cs="TH SarabunPSK" w:hint="cs"/>
@@ -19,10 +30,10 @@
           <w:bCs/>
           <w:sz w:val="40"/>
           <w:szCs w:val="40"/>
-          <w:cs/>
-        </w:rPr>
-        <w:t xml:space="preserve">การสร้าง </w:t>
-      </w:r>
+        </w:rPr>
+        <w:t xml:space="preserve">CRUD Operations </w:t>
+      </w:r>
+      <w:bookmarkStart w:id="0" w:name="_Hlk162917678"/>
       <w:r>
         <w:rPr>
           <w:rFonts w:ascii="TH SarabunPSK" w:hAnsi="TH SarabunPSK" w:cs="TH SarabunPSK" w:hint="cs"/>
@@ -30,8 +41,9 @@
           <w:bCs/>
           <w:sz w:val="40"/>
           <w:szCs w:val="40"/>
-        </w:rPr>
-        <w:t xml:space="preserve">CRUD Operations </w:t>
+          <w:cs/>
+        </w:rPr>
+        <w:t xml:space="preserve">ด้วย </w:t>
       </w:r>
       <w:r>
         <w:rPr>
@@ -40,19 +52,506 @@
           <w:bCs/>
           <w:sz w:val="40"/>
           <w:szCs w:val="40"/>
-          <w:cs/>
+        </w:rPr>
+        <w:t>Node.js</w:t>
+      </w:r>
+      <w:bookmarkEnd w:id="0"/>
+    </w:p>
+    <w:p>
+      <w:pPr>
+        <w:shd w:val="clear" w:color="auto" w:fill="F9F9F9"/>
+        <w:spacing w:before="150" w:after="105" w:line="930" w:lineRule="atLeast"/>
+        <w:textAlignment w:val="baseline"/>
+        <w:outlineLvl w:val="1"/>
+        <w:rPr>
+          <w:rFonts w:ascii="Prompt" w:eastAsia="Times New Roman" w:hAnsi="Prompt" w:cs="Prompt" w:hint="cs"/>
+          <w:color w:val="000000"/>
+          <w:kern w:val="0"/>
+          <w:szCs w:val="24"/>
+          <w14:ligatures w14:val="none"/>
+        </w:rPr>
+      </w:pPr>
+      <w:r>
+        <w:rPr>
+          <w:rFonts w:ascii="Prompt" w:eastAsia="Times New Roman" w:hAnsi="Prompt" w:cs="Prompt" w:hint="cs"/>
+          <w:color w:val="000000"/>
+          <w:kern w:val="0"/>
+          <w:sz w:val="72"/>
+          <w:szCs w:val="72"/>
+          <w:cs/>
+          <w14:ligatures w14:val="none"/>
+        </w:rPr>
+        <w:t>สรุปสั้น ๆ ก่อนเริ่มอ่าน</w:t>
+      </w:r>
+    </w:p>
+    <w:p>
+      <w:pPr>
+        <w:shd w:val="clear" w:color="auto" w:fill="F9F9F9"/>
+        <w:spacing w:after="0" w:line="240" w:lineRule="auto"/>
+        <w:textAlignment w:val="baseline"/>
+        <w:rPr>
+          <w:rFonts w:ascii="Prompt" w:eastAsia="Times New Roman" w:hAnsi="Prompt" w:cs="Prompt" w:hint="cs"/>
+          <w:color w:val="000000"/>
+          <w:kern w:val="0"/>
+          <w:szCs w:val="24"/>
+          <w14:ligatures w14:val="none"/>
+        </w:rPr>
+      </w:pPr>
+      <w:r>
+        <w:rPr>
+          <w:rFonts w:ascii="Prompt" w:eastAsia="Times New Roman" w:hAnsi="Prompt" w:cs="Prompt" w:hint="cs"/>
+          <w:color w:val="000000"/>
+          <w:kern w:val="0"/>
+          <w:szCs w:val="24"/>
+          <w:cs/>
+          <w14:ligatures w14:val="none"/>
+        </w:rPr>
+        <w:t xml:space="preserve">สำหรับใครที่ได้เริ่มหัดเขียน </w:t>
+      </w:r>
+      <w:r>
+        <w:rPr>
+          <w:rFonts w:ascii="Prompt" w:eastAsia="Times New Roman" w:hAnsi="Prompt" w:cs="Prompt"/>
+          <w:color w:val="000000"/>
+          <w:kern w:val="0"/>
+          <w:szCs w:val="24"/>
+          <w14:ligatures w14:val="none"/>
+        </w:rPr>
+        <w:t>Back-end</w:t>
+      </w:r>
+      <w:r>
+        <w:rPr>
+          <w:rFonts w:ascii="Prompt" w:eastAsia="Times New Roman" w:hAnsi="Prompt" w:cs="Prompt"/>
+          <w:color w:val="000000"/>
+          <w:kern w:val="0"/>
+          <w:szCs w:val="24"/>
+          <w14:ligatures w14:val="none"/>
+        </w:rPr>
+        <w:t xml:space="preserve"> </w:t>
+      </w:r>
+      <w:r>
+        <w:rPr>
+          <w:rFonts w:ascii="Prompt" w:eastAsia="Times New Roman" w:hAnsi="Prompt" w:cs="Prompt" w:hint="cs"/>
+          <w:color w:val="000000"/>
+          <w:kern w:val="0"/>
+          <w:szCs w:val="24"/>
+          <w:cs/>
+          <w14:ligatures w14:val="none"/>
+        </w:rPr>
+        <w:t xml:space="preserve">สำหรับ </w:t>
+      </w:r>
+      <w:r>
+        <w:rPr>
+          <w:rFonts w:ascii="Prompt" w:eastAsia="Times New Roman" w:hAnsi="Prompt" w:cs="Prompt"/>
+          <w:color w:val="000000"/>
+          <w:kern w:val="0"/>
+          <w:szCs w:val="24"/>
+          <w14:ligatures w14:val="none"/>
+        </w:rPr>
+        <w:t>W</w:t>
+      </w:r>
+      <w:r>
+        <w:rPr>
+          <w:rFonts w:ascii="Prompt" w:eastAsia="Times New Roman" w:hAnsi="Prompt" w:cs="Prompt" w:hint="cs"/>
+          <w:color w:val="000000"/>
+          <w:kern w:val="0"/>
+          <w:szCs w:val="24"/>
+          <w14:ligatures w14:val="none"/>
+        </w:rPr>
+        <w:t xml:space="preserve">eb application </w:t>
+      </w:r>
+      <w:r>
+        <w:rPr>
+          <w:rFonts w:ascii="Prompt" w:eastAsia="Times New Roman" w:hAnsi="Prompt" w:cs="Prompt" w:hint="cs"/>
+          <w:color w:val="000000"/>
+          <w:kern w:val="0"/>
+          <w:szCs w:val="24"/>
+          <w:cs/>
+          <w14:ligatures w14:val="none"/>
+        </w:rPr>
+        <w:t xml:space="preserve">อยู่ </w:t>
+      </w:r>
+      <w:r>
+        <w:rPr>
+          <w:rFonts w:ascii="Prompt" w:eastAsia="Times New Roman" w:hAnsi="Prompt" w:cs="Prompt" w:hint="cs"/>
+          <w:color w:val="000000"/>
+          <w:kern w:val="0"/>
+          <w:szCs w:val="24"/>
+          <w:cs/>
+          <w14:ligatures w14:val="none"/>
+        </w:rPr>
+        <w:t>แต่ยังติดปัญหาไม่แน่ใจว่าควรจะ</w:t>
+      </w:r>
+      <w:r>
+        <w:rPr>
+          <w:rFonts w:ascii="Prompt" w:eastAsia="Times New Roman" w:hAnsi="Prompt" w:cs="Prompt" w:hint="cs"/>
+          <w:color w:val="000000"/>
+          <w:kern w:val="0"/>
+          <w:szCs w:val="24"/>
+          <w:cs/>
+          <w14:ligatures w14:val="none"/>
+        </w:rPr>
+        <w:t>เริ่ม</w:t>
+      </w:r>
+      <w:r>
+        <w:rPr>
+          <w:rFonts w:ascii="Prompt" w:eastAsia="Times New Roman" w:hAnsi="Prompt" w:cs="Prompt" w:hint="cs"/>
+          <w:color w:val="000000"/>
+          <w:kern w:val="0"/>
+          <w:szCs w:val="24"/>
+          <w:cs/>
+          <w14:ligatures w14:val="none"/>
+        </w:rPr>
+        <w:t>จากตรงไหน อะไรยัง</w:t>
+      </w:r>
+      <w:r>
+        <w:rPr>
+          <w:rFonts w:ascii="Prompt" w:eastAsia="Times New Roman" w:hAnsi="Prompt" w:cs="Prompt" w:hint="cs"/>
+          <w:color w:val="000000"/>
+          <w:kern w:val="0"/>
+          <w:szCs w:val="24"/>
+          <w:cs/>
+          <w14:ligatures w14:val="none"/>
+        </w:rPr>
+        <w:t>ไ</w:t>
+      </w:r>
+      <w:r>
+        <w:rPr>
+          <w:rFonts w:ascii="Prompt" w:eastAsia="Times New Roman" w:hAnsi="Prompt" w:cs="Prompt" w:hint="cs"/>
+          <w:color w:val="000000"/>
+          <w:kern w:val="0"/>
+          <w:szCs w:val="24"/>
+          <w:cs/>
+          <w14:ligatures w14:val="none"/>
+        </w:rPr>
+        <w:t>ง</w:t>
+      </w:r>
+      <w:r>
+        <w:rPr>
+          <w:rFonts w:ascii="Prompt" w:eastAsia="Times New Roman" w:hAnsi="Prompt" w:cs="Prompt" w:hint="cs"/>
+          <w:color w:val="000000"/>
+          <w:kern w:val="0"/>
+          <w:szCs w:val="24"/>
+          <w:cs/>
+          <w14:ligatures w14:val="none"/>
+        </w:rPr>
+        <w:t xml:space="preserve">ดี ในบทความนี้ ผมจะมาเสนอวิธีสร้าง </w:t>
+      </w:r>
+      <w:r>
+        <w:rPr>
+          <w:rFonts w:ascii="Prompt" w:eastAsia="Times New Roman" w:hAnsi="Prompt" w:cs="Prompt"/>
+          <w:color w:val="000000"/>
+          <w:kern w:val="0"/>
+          <w:szCs w:val="24"/>
+          <w14:ligatures w14:val="none"/>
+        </w:rPr>
+        <w:t xml:space="preserve">Basic </w:t>
+      </w:r>
+      <w:r>
+        <w:rPr>
+          <w:rFonts w:ascii="Prompt" w:eastAsia="Times New Roman" w:hAnsi="Prompt" w:cs="Prompt" w:hint="cs"/>
+          <w:color w:val="000000"/>
+          <w:kern w:val="0"/>
+          <w:szCs w:val="24"/>
+          <w14:ligatures w14:val="none"/>
+        </w:rPr>
+        <w:t xml:space="preserve">Operations </w:t>
+      </w:r>
+      <w:r>
+        <w:rPr>
+          <w:rFonts w:ascii="Prompt" w:eastAsia="Times New Roman" w:hAnsi="Prompt" w:cs="Prompt" w:hint="cs"/>
+          <w:color w:val="000000"/>
+          <w:kern w:val="0"/>
+          <w:szCs w:val="24"/>
+          <w:cs/>
+          <w14:ligatures w14:val="none"/>
+        </w:rPr>
+        <w:t>สำหรับ</w:t>
+      </w:r>
+      <w:r>
+        <w:rPr>
+          <w:rFonts w:ascii="Prompt" w:eastAsia="Times New Roman" w:hAnsi="Prompt" w:cs="Prompt" w:hint="cs"/>
+          <w:color w:val="000000"/>
+          <w:kern w:val="0"/>
+          <w:szCs w:val="24"/>
+          <w:cs/>
+          <w14:ligatures w14:val="none"/>
+        </w:rPr>
+        <w:t>การ</w:t>
+      </w:r>
+      <w:r>
+        <w:rPr>
+          <w:rFonts w:ascii="Prompt" w:eastAsia="Times New Roman" w:hAnsi="Prompt" w:cs="Prompt" w:hint="cs"/>
+          <w:color w:val="000000"/>
+          <w:kern w:val="0"/>
+          <w:szCs w:val="24"/>
+          <w:cs/>
+          <w14:ligatures w14:val="none"/>
+        </w:rPr>
+        <w:t>เริ่มต้น</w:t>
+      </w:r>
+      <w:r>
+        <w:rPr>
+          <w:rFonts w:ascii="Prompt" w:eastAsia="Times New Roman" w:hAnsi="Prompt" w:cs="Prompt" w:hint="cs"/>
+          <w:color w:val="000000"/>
+          <w:kern w:val="0"/>
+          <w:szCs w:val="24"/>
+          <w:cs/>
+          <w14:ligatures w14:val="none"/>
+        </w:rPr>
+        <w:t>ทำงาน</w:t>
+      </w:r>
+      <w:r>
+        <w:rPr>
+          <w:rFonts w:ascii="Prompt" w:eastAsia="Times New Roman" w:hAnsi="Prompt" w:cs="Prompt" w:hint="cs"/>
+          <w:color w:val="000000"/>
+          <w:kern w:val="0"/>
+          <w:szCs w:val="24"/>
+          <w:cs/>
+          <w14:ligatures w14:val="none"/>
+        </w:rPr>
+        <w:t>พื้นฐาน</w:t>
+      </w:r>
+      <w:r>
+        <w:rPr>
+          <w:rFonts w:ascii="Prompt" w:eastAsia="Times New Roman" w:hAnsi="Prompt" w:cs="Prompt" w:hint="cs"/>
+          <w:color w:val="000000"/>
+          <w:kern w:val="0"/>
+          <w:szCs w:val="24"/>
+          <w:cs/>
+          <w14:ligatures w14:val="none"/>
+        </w:rPr>
+        <w:t xml:space="preserve">ต่าง ๆ ของฝั่ง </w:t>
+      </w:r>
+      <w:r>
+        <w:rPr>
+          <w:rFonts w:ascii="Prompt" w:eastAsia="Times New Roman" w:hAnsi="Prompt" w:cs="Prompt"/>
+          <w:color w:val="000000"/>
+          <w:kern w:val="0"/>
+          <w:szCs w:val="24"/>
+          <w14:ligatures w14:val="none"/>
+        </w:rPr>
+        <w:t>Back-end</w:t>
+      </w:r>
+      <w:r>
+        <w:rPr>
+          <w:rFonts w:ascii="Prompt" w:eastAsia="Times New Roman" w:hAnsi="Prompt" w:cs="Prompt"/>
+          <w:color w:val="000000"/>
+          <w:kern w:val="0"/>
+          <w:szCs w:val="24"/>
+          <w14:ligatures w14:val="none"/>
+        </w:rPr>
+        <w:t xml:space="preserve"> </w:t>
+      </w:r>
+      <w:r>
+        <w:rPr>
+          <w:rFonts w:ascii="Prompt" w:eastAsia="Times New Roman" w:hAnsi="Prompt" w:cs="Prompt"/>
+          <w:color w:val="000000"/>
+          <w:kern w:val="0"/>
+          <w:szCs w:val="24"/>
+          <w:cs/>
+          <w14:ligatures w14:val="none"/>
         </w:rPr>
         <w:t xml:space="preserve">ด้วย </w:t>
       </w:r>
       <w:r>
         <w:rPr>
-          <w:rFonts w:ascii="TH SarabunPSK" w:hAnsi="TH SarabunPSK" w:cs="TH SarabunPSK" w:hint="cs"/>
-          <w:b/>
-          <w:bCs/>
-          <w:sz w:val="40"/>
-          <w:szCs w:val="40"/>
+          <w:rFonts w:ascii="Prompt" w:eastAsia="Times New Roman" w:hAnsi="Prompt" w:cs="Prompt"/>
+          <w:color w:val="000000"/>
+          <w:kern w:val="0"/>
+          <w:szCs w:val="24"/>
+          <w14:ligatures w14:val="none"/>
         </w:rPr>
         <w:t>Node.js</w:t>
+      </w:r>
+      <w:r>
+        <w:rPr>
+          <w:rFonts w:ascii="Prompt" w:eastAsia="Times New Roman" w:hAnsi="Prompt" w:cs="Prompt" w:hint="cs"/>
+          <w:color w:val="000000"/>
+          <w:kern w:val="0"/>
+          <w:szCs w:val="24"/>
+          <w:cs/>
+          <w14:ligatures w14:val="none"/>
+        </w:rPr>
+        <w:t xml:space="preserve"> </w:t>
+      </w:r>
+      <w:r>
+        <w:rPr>
+          <w:rFonts w:ascii="Prompt" w:eastAsia="Times New Roman" w:hAnsi="Prompt" w:cs="Prompt" w:hint="cs"/>
+          <w:color w:val="000000"/>
+          <w:kern w:val="0"/>
+          <w:szCs w:val="24"/>
+          <w:cs/>
+          <w14:ligatures w14:val="none"/>
+        </w:rPr>
+        <w:t xml:space="preserve">ทั้ง </w:t>
+      </w:r>
+      <w:r>
+        <w:rPr>
+          <w:rFonts w:ascii="Prompt" w:eastAsia="Times New Roman" w:hAnsi="Prompt" w:cs="Prompt"/>
+          <w:color w:val="000000"/>
+          <w:kern w:val="0"/>
+          <w:szCs w:val="24"/>
+          <w14:ligatures w14:val="none"/>
+        </w:rPr>
+        <w:t xml:space="preserve">Create, Read, Update </w:t>
+      </w:r>
+      <w:r>
+        <w:rPr>
+          <w:rFonts w:ascii="Prompt" w:eastAsia="Times New Roman" w:hAnsi="Prompt" w:cs="Prompt" w:hint="cs"/>
+          <w:color w:val="000000"/>
+          <w:kern w:val="0"/>
+          <w:szCs w:val="24"/>
+          <w:cs/>
+          <w14:ligatures w14:val="none"/>
+        </w:rPr>
+        <w:t xml:space="preserve">และ </w:t>
+      </w:r>
+      <w:r>
+        <w:rPr>
+          <w:rFonts w:ascii="Prompt" w:eastAsia="Times New Roman" w:hAnsi="Prompt" w:cs="Prompt"/>
+          <w:color w:val="000000"/>
+          <w:kern w:val="0"/>
+          <w:szCs w:val="24"/>
+          <w14:ligatures w14:val="none"/>
+        </w:rPr>
+        <w:t xml:space="preserve">Delete </w:t>
+      </w:r>
+      <w:r>
+        <w:rPr>
+          <w:rFonts w:ascii="Prompt" w:eastAsia="Times New Roman" w:hAnsi="Prompt" w:cs="Prompt" w:hint="cs"/>
+          <w:color w:val="000000"/>
+          <w:kern w:val="0"/>
+          <w:szCs w:val="24"/>
+          <w:cs/>
+          <w14:ligatures w14:val="none"/>
+        </w:rPr>
+        <w:t xml:space="preserve">หรือเรียกย่อ ๆ ว่า </w:t>
+      </w:r>
+      <w:r>
+        <w:rPr>
+          <w:rFonts w:ascii="Prompt" w:eastAsia="Times New Roman" w:hAnsi="Prompt" w:cs="Prompt"/>
+          <w:color w:val="000000"/>
+          <w:kern w:val="0"/>
+          <w:szCs w:val="24"/>
+          <w14:ligatures w14:val="none"/>
+        </w:rPr>
+        <w:t xml:space="preserve">CRUD </w:t>
+      </w:r>
+      <w:r>
+        <w:rPr>
+          <w:rFonts w:ascii="Prompt" w:eastAsia="Times New Roman" w:hAnsi="Prompt" w:cs="Prompt" w:hint="cs"/>
+          <w:color w:val="000000"/>
+          <w:kern w:val="0"/>
+          <w:szCs w:val="24"/>
+          <w:cs/>
+          <w14:ligatures w14:val="none"/>
+        </w:rPr>
+        <w:t xml:space="preserve">พร้อมตัวอย่างการใช้งานจริงของทั้ง </w:t>
+      </w:r>
+      <w:r>
+        <w:rPr>
+          <w:rFonts w:ascii="Prompt" w:eastAsia="Times New Roman" w:hAnsi="Prompt" w:cs="Prompt"/>
+          <w:color w:val="000000"/>
+          <w:kern w:val="0"/>
+          <w:szCs w:val="24"/>
+          <w14:ligatures w14:val="none"/>
+        </w:rPr>
+        <w:t xml:space="preserve">4 </w:t>
+      </w:r>
+      <w:r>
+        <w:rPr>
+          <w:rFonts w:ascii="Prompt" w:eastAsia="Times New Roman" w:hAnsi="Prompt" w:cs="Prompt" w:hint="cs"/>
+          <w:color w:val="000000"/>
+          <w:kern w:val="0"/>
+          <w:szCs w:val="24"/>
+          <w14:ligatures w14:val="none"/>
+        </w:rPr>
+        <w:t>Operations</w:t>
+      </w:r>
+      <w:r>
+        <w:rPr>
+          <w:rFonts w:ascii="Prompt" w:eastAsia="Times New Roman" w:hAnsi="Prompt" w:cs="Prompt" w:hint="cs"/>
+          <w:color w:val="000000"/>
+          <w:kern w:val="0"/>
+          <w:szCs w:val="24"/>
+          <w:cs/>
+          <w14:ligatures w14:val="none"/>
+        </w:rPr>
+        <w:t xml:space="preserve"> นี้ </w:t>
+      </w:r>
+      <w:r>
+        <w:rPr>
+          <w:rFonts w:ascii="Prompt" w:eastAsia="Times New Roman" w:hAnsi="Prompt" w:cs="Prompt" w:hint="cs"/>
+          <w:color w:val="000000"/>
+          <w:kern w:val="0"/>
+          <w:szCs w:val="24"/>
+          <w:cs/>
+          <w14:ligatures w14:val="none"/>
+        </w:rPr>
+        <w:t>หากใครที่ยังไม่แน่ใจว่าจะเริ่ม</w:t>
+      </w:r>
+      <w:r>
+        <w:rPr>
+          <w:rFonts w:ascii="Prompt" w:eastAsia="Times New Roman" w:hAnsi="Prompt" w:cs="Prompt" w:hint="cs"/>
+          <w:color w:val="000000"/>
+          <w:kern w:val="0"/>
+          <w:szCs w:val="24"/>
+          <w:cs/>
+          <w14:ligatures w14:val="none"/>
+        </w:rPr>
+        <w:t>ต้นยังไง</w:t>
+      </w:r>
+      <w:r>
+        <w:rPr>
+          <w:rFonts w:ascii="Prompt" w:eastAsia="Times New Roman" w:hAnsi="Prompt" w:cs="Prompt" w:hint="cs"/>
+          <w:color w:val="000000"/>
+          <w:kern w:val="0"/>
+          <w:szCs w:val="24"/>
+          <w:cs/>
+          <w14:ligatures w14:val="none"/>
+        </w:rPr>
+        <w:t xml:space="preserve">ดี บทความนี้ ก็จะเป็นอีกหนึ่งตัวช่วย ทีทำให้สามารถเริ่มสร้าง </w:t>
+      </w:r>
+      <w:r>
+        <w:rPr>
+          <w:rFonts w:ascii="Prompt" w:eastAsia="Times New Roman" w:hAnsi="Prompt" w:cs="Prompt"/>
+          <w:color w:val="000000"/>
+          <w:kern w:val="0"/>
+          <w:szCs w:val="24"/>
+          <w14:ligatures w14:val="none"/>
+        </w:rPr>
+        <w:t>Back-end</w:t>
+      </w:r>
+      <w:r>
+        <w:rPr>
+          <w:rFonts w:ascii="Prompt" w:eastAsia="Times New Roman" w:hAnsi="Prompt" w:cs="Prompt" w:hint="cs"/>
+          <w:color w:val="000000"/>
+          <w:kern w:val="0"/>
+          <w:szCs w:val="24"/>
+          <w14:ligatures w14:val="none"/>
+        </w:rPr>
+        <w:t xml:space="preserve"> </w:t>
+      </w:r>
+      <w:r>
+        <w:rPr>
+          <w:rFonts w:ascii="Prompt" w:eastAsia="Times New Roman" w:hAnsi="Prompt" w:cs="Prompt" w:hint="cs"/>
+          <w:color w:val="000000"/>
+          <w:kern w:val="0"/>
+          <w:szCs w:val="24"/>
+          <w14:ligatures w14:val="none"/>
+        </w:rPr>
+        <w:t xml:space="preserve">Operations </w:t>
+      </w:r>
+      <w:r>
+        <w:rPr>
+          <w:rFonts w:ascii="Prompt" w:eastAsia="Times New Roman" w:hAnsi="Prompt" w:cs="Prompt" w:hint="cs"/>
+          <w:color w:val="000000"/>
+          <w:kern w:val="0"/>
+          <w:szCs w:val="24"/>
+          <w:cs/>
+          <w14:ligatures w14:val="none"/>
+        </w:rPr>
+        <w:t>ในระดับต้นได้อย่างแน่นอน !!</w:t>
       </w:r>
     </w:p>
     <w:sectPr>
@@ -465,6 +964,7 @@
   <w:style w:type="paragraph" w:default="1" w:styleId="Normal">
     <w:name w:val="Normal"/>
     <w:qFormat/>
+    <w:rsid w:val="008906F5"/>
   </w:style>
   <w:style w:type="paragraph" w:styleId="Heading1">
     <w:name w:val="heading 1"/>
@@ -493,7 +993,6 @@
     <w:next w:val="Normal"/>
     <w:link w:val="Heading2Char"/>
     <w:uiPriority w:val="9"/>
-    <w:semiHidden/>
     <w:unhideWhenUsed/>
     <w:qFormat/>
     <w:rsid w:val="001E76CD"/>
@@ -539,7 +1038,6 @@
     <w:next w:val="Normal"/>
     <w:link w:val="Heading4Char"/>
     <w:uiPriority w:val="9"/>
-    <w:semiHidden/>
     <w:unhideWhenUsed/>
     <w:qFormat/>
     <w:rsid w:val="001E76CD"/>
@@ -668,7 +1166,6 @@
   <w:style w:type="character" w:default="1" w:styleId="DefaultParagraphFont">
     <w:name w:val="Default Paragraph Font"/>
     <w:uiPriority w:val="1"/>
-    <w:semiHidden/>
     <w:unhideWhenUsed/>
   </w:style>
   <w:style w:type="table" w:default="1" w:styleId="TableNormal">
@@ -710,7 +1207,6 @@
     <w:basedOn w:val="DefaultParagraphFont"/>
     <w:link w:val="Heading2"/>
     <w:uiPriority w:val="9"/>
-    <w:semiHidden/>
     <w:rsid w:val="001E76CD"/>
     <w:rPr>
       <w:rFonts w:asciiTheme="majorHAnsi" w:eastAsiaTheme="majorEastAsia" w:hAnsiTheme="majorHAnsi" w:cstheme="majorBidi"/>
@@ -738,7 +1234,6 @@
     <w:basedOn w:val="DefaultParagraphFont"/>
     <w:link w:val="Heading4"/>
     <w:uiPriority w:val="9"/>
-    <w:semiHidden/>
     <w:rsid w:val="001E76CD"/>
     <w:rPr>
       <w:rFonts w:eastAsiaTheme="majorEastAsia" w:cstheme="majorBidi"/>
@@ -980,6 +1475,20 @@
       <w:smallCaps/>
       <w:color w:val="0F4761" w:themeColor="accent1" w:themeShade="BF"/>
       <w:spacing w:val="5"/>
+    </w:rPr>
+  </w:style>
+  <w:style w:type="paragraph" w:customStyle="1" w:styleId="has-text-align-left">
+    <w:name w:val="has-text-align-left"/>
+    <w:basedOn w:val="Normal"/>
+    <w:rsid w:val="002F545C"/>
+    <w:pPr>
+      <w:spacing w:before="100" w:beforeAutospacing="1" w:after="100" w:afterAutospacing="1" w:line="240" w:lineRule="auto"/>
+    </w:pPr>
+    <w:rPr>
+      <w:rFonts w:ascii="Times New Roman" w:eastAsia="Times New Roman" w:hAnsi="Times New Roman" w:cs="Times New Roman"/>
+      <w:kern w:val="0"/>
+      <w:szCs w:val="24"/>
+      <w14:ligatures w14:val="none"/>
     </w:rPr>
   </w:style>
 </w:styles>

</xml_diff>